<commit_message>
Update API Json by FastAPI
</commit_message>
<xml_diff>
--- a/result.docx
+++ b/result.docx
@@ -424,6 +424,220 @@
                 <w:shd w:val="clear" w:color="auto" w:fill="FFFFFF"/>
               </w:rPr>
               <w:t>0.9941176470588236</w:t>
+            </w:r>
+          </w:p>
+        </w:tc>
+      </w:tr>
+    </w:tbl>
+    <w:p/>
+    <w:tbl>
+      <w:tblPr>
+        <w:tblStyle w:val="TableGrid"/>
+        <w:tblW w:w="0" w:type="auto"/>
+        <w:tblLook w:val="04A0" w:firstRow="1" w:lastRow="0" w:firstColumn="1" w:lastColumn="0" w:noHBand="0" w:noVBand="1"/>
+      </w:tblPr>
+      <w:tblGrid>
+        <w:gridCol w:w="3116"/>
+        <w:gridCol w:w="3117"/>
+        <w:gridCol w:w="3117"/>
+      </w:tblGrid>
+      <w:tr>
+        <w:tc>
+          <w:tcPr>
+            <w:tcW w:w="3116" w:type="dxa"/>
+          </w:tcPr>
+          <w:p/>
+        </w:tc>
+        <w:tc>
+          <w:tcPr>
+            <w:tcW w:w="3117" w:type="dxa"/>
+          </w:tcPr>
+          <w:p>
+            <w:r>
+              <w:rPr>
+                <w:rFonts w:ascii="Courier New" w:hAnsi="Courier New" w:cs="Courier New"/>
+                <w:color w:val="212121"/>
+                <w:sz w:val="21"/>
+                <w:szCs w:val="21"/>
+                <w:shd w:val="clear" w:color="auto" w:fill="FFFFFF"/>
+              </w:rPr>
+              <w:t>Training model (second)</w:t>
+            </w:r>
+          </w:p>
+        </w:tc>
+        <w:tc>
+          <w:tcPr>
+            <w:tcW w:w="3117" w:type="dxa"/>
+          </w:tcPr>
+          <w:p>
+            <w:r>
+              <w:rPr>
+                <w:rFonts w:ascii="Courier New" w:hAnsi="Courier New" w:cs="Courier New"/>
+                <w:color w:val="212121"/>
+                <w:sz w:val="21"/>
+                <w:szCs w:val="21"/>
+                <w:shd w:val="clear" w:color="auto" w:fill="FFFFFF"/>
+              </w:rPr>
+              <w:t>Accuracy</w:t>
+            </w:r>
+          </w:p>
+        </w:tc>
+      </w:tr>
+      <w:tr>
+        <w:tc>
+          <w:tcPr>
+            <w:tcW w:w="3116" w:type="dxa"/>
+          </w:tcPr>
+          <w:p>
+            <w:r>
+              <w:rPr>
+                <w:rFonts w:ascii="Courier New" w:hAnsi="Courier New" w:cs="Courier New"/>
+                <w:color w:val="212121"/>
+                <w:sz w:val="21"/>
+                <w:szCs w:val="21"/>
+                <w:shd w:val="clear" w:color="auto" w:fill="FFFFFF"/>
+              </w:rPr>
+              <w:t>Naive Bayes</w:t>
+            </w:r>
+          </w:p>
+        </w:tc>
+        <w:tc>
+          <w:tcPr>
+            <w:tcW w:w="3117" w:type="dxa"/>
+          </w:tcPr>
+          <w:p>
+            <w:r>
+              <w:rPr>
+                <w:rFonts w:ascii="Courier New" w:hAnsi="Courier New" w:cs="Courier New"/>
+                <w:color w:val="212121"/>
+                <w:sz w:val="21"/>
+                <w:szCs w:val="21"/>
+                <w:shd w:val="clear" w:color="auto" w:fill="FFFFFF"/>
+              </w:rPr>
+              <w:t>0.030782461166381836</w:t>
+            </w:r>
+          </w:p>
+        </w:tc>
+        <w:tc>
+          <w:tcPr>
+            <w:tcW w:w="3117" w:type="dxa"/>
+          </w:tcPr>
+          <w:p>
+            <w:r>
+              <w:rPr>
+                <w:rFonts w:ascii="Courier New" w:hAnsi="Courier New" w:cs="Courier New"/>
+                <w:color w:val="212121"/>
+                <w:sz w:val="21"/>
+                <w:szCs w:val="21"/>
+                <w:shd w:val="clear" w:color="auto" w:fill="FFFFFF"/>
+              </w:rPr>
+              <w:t>0.9691211401425178</w:t>
+            </w:r>
+          </w:p>
+        </w:tc>
+      </w:tr>
+      <w:tr>
+        <w:tc>
+          <w:tcPr>
+            <w:tcW w:w="3116" w:type="dxa"/>
+          </w:tcPr>
+          <w:p>
+            <w:r>
+              <w:rPr>
+                <w:rFonts w:ascii="Courier New" w:hAnsi="Courier New" w:cs="Courier New"/>
+                <w:color w:val="212121"/>
+                <w:sz w:val="21"/>
+                <w:szCs w:val="21"/>
+                <w:shd w:val="clear" w:color="auto" w:fill="FFFFFF"/>
+              </w:rPr>
+              <w:t>Linear Classifier</w:t>
+            </w:r>
+          </w:p>
+        </w:tc>
+        <w:tc>
+          <w:tcPr>
+            <w:tcW w:w="3117" w:type="dxa"/>
+          </w:tcPr>
+          <w:p>
+            <w:r>
+              <w:rPr>
+                <w:rFonts w:ascii="Courier New" w:hAnsi="Courier New" w:cs="Courier New"/>
+                <w:color w:val="212121"/>
+                <w:sz w:val="21"/>
+                <w:szCs w:val="21"/>
+                <w:shd w:val="clear" w:color="auto" w:fill="FFFFFF"/>
+              </w:rPr>
+              <w:t>0.10086727142333984</w:t>
+            </w:r>
+          </w:p>
+        </w:tc>
+        <w:tc>
+          <w:tcPr>
+            <w:tcW w:w="3117" w:type="dxa"/>
+          </w:tcPr>
+          <w:p>
+            <w:r>
+              <w:rPr>
+                <w:rFonts w:ascii="Courier New" w:hAnsi="Courier New" w:cs="Courier New"/>
+                <w:color w:val="212121"/>
+                <w:sz w:val="21"/>
+                <w:szCs w:val="21"/>
+                <w:shd w:val="clear" w:color="auto" w:fill="FFFFFF"/>
+              </w:rPr>
+              <w:t>0.9643705463182898</w:t>
+            </w:r>
+          </w:p>
+        </w:tc>
+      </w:tr>
+      <w:tr>
+        <w:tc>
+          <w:tcPr>
+            <w:tcW w:w="3116" w:type="dxa"/>
+          </w:tcPr>
+          <w:p>
+            <w:r>
+              <w:rPr>
+                <w:rFonts w:ascii="Courier New" w:hAnsi="Courier New" w:cs="Courier New"/>
+                <w:color w:val="212121"/>
+                <w:sz w:val="21"/>
+                <w:szCs w:val="21"/>
+                <w:shd w:val="clear" w:color="auto" w:fill="FFFFFF"/>
+              </w:rPr>
+              <w:t>Support vector machine</w:t>
+            </w:r>
+          </w:p>
+        </w:tc>
+        <w:tc>
+          <w:tcPr>
+            <w:tcW w:w="3117" w:type="dxa"/>
+          </w:tcPr>
+          <w:p>
+            <w:r>
+              <w:rPr>
+                <w:rFonts w:ascii="Courier New" w:hAnsi="Courier New" w:cs="Courier New"/>
+                <w:color w:val="212121"/>
+                <w:sz w:val="21"/>
+                <w:szCs w:val="21"/>
+                <w:shd w:val="clear" w:color="auto" w:fill="FFFFFF"/>
+              </w:rPr>
+              <w:t>0.12969756126403809</w:t>
+            </w:r>
+          </w:p>
+        </w:tc>
+        <w:tc>
+          <w:tcPr>
+            <w:tcW w:w="3117" w:type="dxa"/>
+          </w:tcPr>
+          <w:p>
+            <w:r>
+              <w:rPr>
+                <w:rFonts w:ascii="Courier New" w:hAnsi="Courier New" w:cs="Courier New"/>
+                <w:color w:val="212121"/>
+                <w:sz w:val="21"/>
+                <w:szCs w:val="21"/>
+                <w:shd w:val="clear" w:color="auto" w:fill="FFFFFF"/>
+              </w:rPr>
+              <w:t>0.9857482185273159</w:t>
             </w:r>
           </w:p>
         </w:tc>
@@ -609,6 +823,26 @@
                 <w:szCs w:val="21"/>
                 <w:shd w:val="clear" w:color="auto" w:fill="FFFFFF"/>
               </w:rPr>
+              <w:t>0.91</w:t>
+            </w:r>
+          </w:p>
+        </w:tc>
+        <w:tc>
+          <w:tcPr>
+            <w:tcW w:w="1870" w:type="dxa"/>
+          </w:tcPr>
+          <w:p>
+            <w:pPr>
+              <w:jc w:val="center"/>
+            </w:pPr>
+            <w:r>
+              <w:rPr>
+                <w:rFonts w:ascii="Courier New" w:hAnsi="Courier New" w:cs="Courier New"/>
+                <w:color w:val="212121"/>
+                <w:sz w:val="21"/>
+                <w:szCs w:val="21"/>
+                <w:shd w:val="clear" w:color="auto" w:fill="FFFFFF"/>
+              </w:rPr>
               <w:t>0.95</w:t>
             </w:r>
           </w:p>
@@ -629,27 +863,7 @@
                 <w:szCs w:val="21"/>
                 <w:shd w:val="clear" w:color="auto" w:fill="FFFFFF"/>
               </w:rPr>
-              <w:t>0.98</w:t>
-            </w:r>
-          </w:p>
-        </w:tc>
-        <w:tc>
-          <w:tcPr>
-            <w:tcW w:w="1870" w:type="dxa"/>
-          </w:tcPr>
-          <w:p>
-            <w:pPr>
-              <w:jc w:val="center"/>
-            </w:pPr>
-            <w:r>
-              <w:rPr>
-                <w:rFonts w:ascii="Courier New" w:hAnsi="Courier New" w:cs="Courier New"/>
-                <w:color w:val="212121"/>
-                <w:sz w:val="21"/>
-                <w:szCs w:val="21"/>
-                <w:shd w:val="clear" w:color="auto" w:fill="FFFFFF"/>
-              </w:rPr>
-              <w:t>43</w:t>
+              <w:t>69</w:t>
             </w:r>
           </w:p>
         </w:tc>
@@ -754,17 +968,12 @@
           <w:p>
             <w:pPr>
               <w:jc w:val="center"/>
-            </w:pPr>
-            <w:r>
-              <w:rPr>
-                <w:rFonts w:ascii="Courier New" w:hAnsi="Courier New" w:cs="Courier New"/>
-                <w:color w:val="212121"/>
-                <w:sz w:val="21"/>
-                <w:szCs w:val="21"/>
-                <w:shd w:val="clear" w:color="auto" w:fill="FFFFFF"/>
-              </w:rPr>
-              <w:t>107</w:t>
-            </w:r>
+              <w:rPr>
+                <w:lang w:val="vi-VN"/>
+              </w:rPr>
+            </w:pPr>
+            <w:bookmarkStart w:id="0" w:name="_GoBack"/>
+            <w:bookmarkEnd w:id="0"/>
           </w:p>
         </w:tc>
       </w:tr>
@@ -817,67 +1026,67 @@
                 <w:szCs w:val="21"/>
                 <w:shd w:val="clear" w:color="auto" w:fill="FFFFFF"/>
               </w:rPr>
-              <w:t>0.96</w:t>
-            </w:r>
-          </w:p>
-        </w:tc>
-        <w:tc>
-          <w:tcPr>
-            <w:tcW w:w="1870" w:type="dxa"/>
-          </w:tcPr>
-          <w:p>
-            <w:pPr>
-              <w:jc w:val="center"/>
-            </w:pPr>
-            <w:r>
-              <w:rPr>
-                <w:rFonts w:ascii="Courier New" w:hAnsi="Courier New" w:cs="Courier New"/>
-                <w:color w:val="212121"/>
-                <w:sz w:val="21"/>
-                <w:szCs w:val="21"/>
-                <w:shd w:val="clear" w:color="auto" w:fill="FFFFFF"/>
-              </w:rPr>
-              <w:t>0.98</w:t>
-            </w:r>
-          </w:p>
-        </w:tc>
-        <w:tc>
-          <w:tcPr>
-            <w:tcW w:w="1870" w:type="dxa"/>
-          </w:tcPr>
-          <w:p>
-            <w:pPr>
-              <w:jc w:val="center"/>
-            </w:pPr>
-            <w:r>
-              <w:rPr>
-                <w:rFonts w:ascii="Courier New" w:hAnsi="Courier New" w:cs="Courier New"/>
-                <w:color w:val="212121"/>
-                <w:sz w:val="21"/>
-                <w:szCs w:val="21"/>
-                <w:shd w:val="clear" w:color="auto" w:fill="FFFFFF"/>
-              </w:rPr>
-              <w:t>0.97</w:t>
-            </w:r>
-          </w:p>
-        </w:tc>
-        <w:tc>
-          <w:tcPr>
-            <w:tcW w:w="1870" w:type="dxa"/>
-          </w:tcPr>
-          <w:p>
-            <w:pPr>
-              <w:jc w:val="center"/>
-            </w:pPr>
-            <w:r>
-              <w:rPr>
-                <w:rFonts w:ascii="Courier New" w:hAnsi="Courier New" w:cs="Courier New"/>
-                <w:color w:val="212121"/>
-                <w:sz w:val="21"/>
-                <w:szCs w:val="21"/>
-                <w:shd w:val="clear" w:color="auto" w:fill="FFFFFF"/>
-              </w:rPr>
-              <w:t>95</w:t>
+              <w:t>0.91</w:t>
+            </w:r>
+          </w:p>
+        </w:tc>
+        <w:tc>
+          <w:tcPr>
+            <w:tcW w:w="1870" w:type="dxa"/>
+          </w:tcPr>
+          <w:p>
+            <w:pPr>
+              <w:jc w:val="center"/>
+            </w:pPr>
+            <w:r>
+              <w:rPr>
+                <w:rFonts w:ascii="Courier New" w:hAnsi="Courier New" w:cs="Courier New"/>
+                <w:color w:val="212121"/>
+                <w:sz w:val="21"/>
+                <w:szCs w:val="21"/>
+                <w:shd w:val="clear" w:color="auto" w:fill="FFFFFF"/>
+              </w:rPr>
+              <w:t>0.99</w:t>
+            </w:r>
+          </w:p>
+        </w:tc>
+        <w:tc>
+          <w:tcPr>
+            <w:tcW w:w="1870" w:type="dxa"/>
+          </w:tcPr>
+          <w:p>
+            <w:pPr>
+              <w:jc w:val="center"/>
+            </w:pPr>
+            <w:r>
+              <w:rPr>
+                <w:rFonts w:ascii="Courier New" w:hAnsi="Courier New" w:cs="Courier New"/>
+                <w:color w:val="212121"/>
+                <w:sz w:val="21"/>
+                <w:szCs w:val="21"/>
+                <w:shd w:val="clear" w:color="auto" w:fill="FFFFFF"/>
+              </w:rPr>
+              <w:t>0.95</w:t>
+            </w:r>
+          </w:p>
+        </w:tc>
+        <w:tc>
+          <w:tcPr>
+            <w:tcW w:w="1870" w:type="dxa"/>
+          </w:tcPr>
+          <w:p>
+            <w:pPr>
+              <w:jc w:val="center"/>
+            </w:pPr>
+            <w:r>
+              <w:rPr>
+                <w:rFonts w:ascii="Courier New" w:hAnsi="Courier New" w:cs="Courier New"/>
+                <w:color w:val="212121"/>
+                <w:sz w:val="21"/>
+                <w:szCs w:val="21"/>
+                <w:shd w:val="clear" w:color="auto" w:fill="FFFFFF"/>
+              </w:rPr>
+              <w:t>107</w:t>
             </w:r>
           </w:p>
         </w:tc>
@@ -951,47 +1160,47 @@
                 <w:szCs w:val="21"/>
                 <w:shd w:val="clear" w:color="auto" w:fill="FFFFFF"/>
               </w:rPr>
-              <w:t>0.98</w:t>
-            </w:r>
-          </w:p>
-        </w:tc>
-        <w:tc>
-          <w:tcPr>
-            <w:tcW w:w="1870" w:type="dxa"/>
-          </w:tcPr>
-          <w:p>
-            <w:pPr>
-              <w:jc w:val="center"/>
-            </w:pPr>
-            <w:r>
-              <w:rPr>
-                <w:rFonts w:ascii="Courier New" w:hAnsi="Courier New" w:cs="Courier New"/>
-                <w:color w:val="212121"/>
-                <w:sz w:val="21"/>
-                <w:szCs w:val="21"/>
-                <w:shd w:val="clear" w:color="auto" w:fill="FFFFFF"/>
-              </w:rPr>
-              <w:t>0.98</w:t>
-            </w:r>
-          </w:p>
-        </w:tc>
-        <w:tc>
-          <w:tcPr>
-            <w:tcW w:w="1870" w:type="dxa"/>
-          </w:tcPr>
-          <w:p>
-            <w:pPr>
-              <w:jc w:val="center"/>
-            </w:pPr>
-            <w:r>
-              <w:rPr>
-                <w:rFonts w:ascii="Courier New" w:hAnsi="Courier New" w:cs="Courier New"/>
-                <w:color w:val="212121"/>
-                <w:sz w:val="21"/>
-                <w:szCs w:val="21"/>
-                <w:shd w:val="clear" w:color="auto" w:fill="FFFFFF"/>
-              </w:rPr>
-              <w:t>95</w:t>
+              <w:t>0.94</w:t>
+            </w:r>
+          </w:p>
+        </w:tc>
+        <w:tc>
+          <w:tcPr>
+            <w:tcW w:w="1870" w:type="dxa"/>
+          </w:tcPr>
+          <w:p>
+            <w:pPr>
+              <w:jc w:val="center"/>
+            </w:pPr>
+            <w:r>
+              <w:rPr>
+                <w:rFonts w:ascii="Courier New" w:hAnsi="Courier New" w:cs="Courier New"/>
+                <w:color w:val="212121"/>
+                <w:sz w:val="21"/>
+                <w:szCs w:val="21"/>
+                <w:shd w:val="clear" w:color="auto" w:fill="FFFFFF"/>
+              </w:rPr>
+              <w:t>0.96</w:t>
+            </w:r>
+          </w:p>
+        </w:tc>
+        <w:tc>
+          <w:tcPr>
+            <w:tcW w:w="1870" w:type="dxa"/>
+          </w:tcPr>
+          <w:p>
+            <w:pPr>
+              <w:jc w:val="center"/>
+            </w:pPr>
+            <w:r>
+              <w:rPr>
+                <w:rFonts w:ascii="Courier New" w:hAnsi="Courier New" w:cs="Courier New"/>
+                <w:color w:val="212121"/>
+                <w:sz w:val="21"/>
+                <w:szCs w:val="21"/>
+                <w:shd w:val="clear" w:color="auto" w:fill="FFFFFF"/>
+              </w:rPr>
+              <w:t>101</w:t>
             </w:r>
           </w:p>
         </w:tc>
@@ -1140,37 +1349,27 @@
                 <w:szCs w:val="21"/>
                 <w:shd w:val="clear" w:color="auto" w:fill="FFFFFF"/>
               </w:rPr>
-              <w:t>0.98</w:t>
-            </w:r>
-          </w:p>
-        </w:tc>
-        <w:tc>
-          <w:tcPr>
-            <w:tcW w:w="1870" w:type="dxa"/>
-          </w:tcPr>
-          <w:p>
-            <w:pPr>
-              <w:jc w:val="center"/>
-            </w:pPr>
-            <w:r>
-              <w:rPr>
-                <w:rFonts w:ascii="Courier New" w:hAnsi="Courier New" w:cs="Courier New"/>
-                <w:color w:val="212121"/>
-                <w:sz w:val="21"/>
-                <w:szCs w:val="21"/>
-                <w:shd w:val="clear" w:color="auto" w:fill="FFFFFF"/>
-              </w:rPr>
-              <w:t>3</w:t>
-            </w:r>
-            <w:r>
-              <w:rPr>
-                <w:rFonts w:ascii="Courier New" w:hAnsi="Courier New" w:cs="Courier New"/>
-                <w:color w:val="212121"/>
-                <w:sz w:val="21"/>
-                <w:szCs w:val="21"/>
-                <w:shd w:val="clear" w:color="auto" w:fill="FFFFFF"/>
-              </w:rPr>
-              <w:t>40</w:t>
+              <w:t>0.97</w:t>
+            </w:r>
+          </w:p>
+        </w:tc>
+        <w:tc>
+          <w:tcPr>
+            <w:tcW w:w="1870" w:type="dxa"/>
+          </w:tcPr>
+          <w:p>
+            <w:pPr>
+              <w:jc w:val="center"/>
+            </w:pPr>
+            <w:r>
+              <w:rPr>
+                <w:rFonts w:ascii="Courier New" w:hAnsi="Courier New" w:cs="Courier New"/>
+                <w:color w:val="212121"/>
+                <w:sz w:val="21"/>
+                <w:szCs w:val="21"/>
+                <w:shd w:val="clear" w:color="auto" w:fill="FFFFFF"/>
+              </w:rPr>
+              <w:t>421</w:t>
             </w:r>
           </w:p>
         </w:tc>
@@ -1224,77 +1423,67 @@
                 <w:szCs w:val="21"/>
                 <w:shd w:val="clear" w:color="auto" w:fill="FFFFFF"/>
               </w:rPr>
-              <w:t>0.98</w:t>
-            </w:r>
-          </w:p>
-        </w:tc>
-        <w:tc>
-          <w:tcPr>
-            <w:tcW w:w="1870" w:type="dxa"/>
-          </w:tcPr>
-          <w:p>
-            <w:pPr>
-              <w:jc w:val="center"/>
-            </w:pPr>
-            <w:r>
-              <w:rPr>
-                <w:rFonts w:ascii="Courier New" w:hAnsi="Courier New" w:cs="Courier New"/>
-                <w:color w:val="212121"/>
-                <w:sz w:val="21"/>
-                <w:szCs w:val="21"/>
-                <w:shd w:val="clear" w:color="auto" w:fill="FFFFFF"/>
-              </w:rPr>
-              <w:t>0.98</w:t>
-            </w:r>
-          </w:p>
-        </w:tc>
-        <w:tc>
-          <w:tcPr>
-            <w:tcW w:w="1870" w:type="dxa"/>
-          </w:tcPr>
-          <w:p>
-            <w:pPr>
-              <w:jc w:val="center"/>
-            </w:pPr>
-            <w:r>
-              <w:rPr>
-                <w:rFonts w:ascii="Courier New" w:hAnsi="Courier New" w:cs="Courier New"/>
-                <w:color w:val="212121"/>
-                <w:sz w:val="21"/>
-                <w:szCs w:val="21"/>
-                <w:shd w:val="clear" w:color="auto" w:fill="FFFFFF"/>
-              </w:rPr>
-              <w:t>0.98</w:t>
-            </w:r>
-          </w:p>
-        </w:tc>
-        <w:tc>
-          <w:tcPr>
-            <w:tcW w:w="1870" w:type="dxa"/>
-          </w:tcPr>
-          <w:p>
-            <w:pPr>
-              <w:jc w:val="center"/>
-            </w:pPr>
-            <w:r>
-              <w:rPr>
-                <w:rFonts w:ascii="Courier New" w:hAnsi="Courier New" w:cs="Courier New"/>
-                <w:color w:val="212121"/>
-                <w:sz w:val="21"/>
-                <w:szCs w:val="21"/>
-                <w:shd w:val="clear" w:color="auto" w:fill="FFFFFF"/>
-              </w:rPr>
-              <w:t>3</w:t>
-            </w:r>
-            <w:r>
-              <w:rPr>
-                <w:rFonts w:ascii="Courier New" w:hAnsi="Courier New" w:cs="Courier New"/>
-                <w:color w:val="212121"/>
-                <w:sz w:val="21"/>
-                <w:szCs w:val="21"/>
-                <w:shd w:val="clear" w:color="auto" w:fill="FFFFFF"/>
-              </w:rPr>
-              <w:t>40</w:t>
+              <w:t>0.97</w:t>
+            </w:r>
+          </w:p>
+        </w:tc>
+        <w:tc>
+          <w:tcPr>
+            <w:tcW w:w="1870" w:type="dxa"/>
+          </w:tcPr>
+          <w:p>
+            <w:pPr>
+              <w:jc w:val="center"/>
+            </w:pPr>
+            <w:r>
+              <w:rPr>
+                <w:rFonts w:ascii="Courier New" w:hAnsi="Courier New" w:cs="Courier New"/>
+                <w:color w:val="212121"/>
+                <w:sz w:val="21"/>
+                <w:szCs w:val="21"/>
+                <w:shd w:val="clear" w:color="auto" w:fill="FFFFFF"/>
+              </w:rPr>
+              <w:t>0.96</w:t>
+            </w:r>
+          </w:p>
+        </w:tc>
+        <w:tc>
+          <w:tcPr>
+            <w:tcW w:w="1870" w:type="dxa"/>
+          </w:tcPr>
+          <w:p>
+            <w:pPr>
+              <w:jc w:val="center"/>
+            </w:pPr>
+            <w:r>
+              <w:rPr>
+                <w:rFonts w:ascii="Courier New" w:hAnsi="Courier New" w:cs="Courier New"/>
+                <w:color w:val="212121"/>
+                <w:sz w:val="21"/>
+                <w:szCs w:val="21"/>
+                <w:shd w:val="clear" w:color="auto" w:fill="FFFFFF"/>
+              </w:rPr>
+              <w:t>0.97</w:t>
+            </w:r>
+          </w:p>
+        </w:tc>
+        <w:tc>
+          <w:tcPr>
+            <w:tcW w:w="1870" w:type="dxa"/>
+          </w:tcPr>
+          <w:p>
+            <w:pPr>
+              <w:jc w:val="center"/>
+            </w:pPr>
+            <w:r>
+              <w:rPr>
+                <w:rFonts w:ascii="Courier New" w:hAnsi="Courier New" w:cs="Courier New"/>
+                <w:color w:val="212121"/>
+                <w:sz w:val="21"/>
+                <w:szCs w:val="21"/>
+                <w:shd w:val="clear" w:color="auto" w:fill="FFFFFF"/>
+              </w:rPr>
+              <w:t>421</w:t>
             </w:r>
           </w:p>
         </w:tc>
@@ -1348,77 +1537,67 @@
                 <w:szCs w:val="21"/>
                 <w:shd w:val="clear" w:color="auto" w:fill="FFFFFF"/>
               </w:rPr>
-              <w:t>0.98</w:t>
-            </w:r>
-          </w:p>
-        </w:tc>
-        <w:tc>
-          <w:tcPr>
-            <w:tcW w:w="1870" w:type="dxa"/>
-          </w:tcPr>
-          <w:p>
-            <w:pPr>
-              <w:jc w:val="center"/>
-            </w:pPr>
-            <w:r>
-              <w:rPr>
-                <w:rFonts w:ascii="Courier New" w:hAnsi="Courier New" w:cs="Courier New"/>
-                <w:color w:val="212121"/>
-                <w:sz w:val="21"/>
-                <w:szCs w:val="21"/>
-                <w:shd w:val="clear" w:color="auto" w:fill="FFFFFF"/>
-              </w:rPr>
-              <w:t>0.98</w:t>
-            </w:r>
-          </w:p>
-        </w:tc>
-        <w:tc>
-          <w:tcPr>
-            <w:tcW w:w="1870" w:type="dxa"/>
-          </w:tcPr>
-          <w:p>
-            <w:pPr>
-              <w:jc w:val="center"/>
-            </w:pPr>
-            <w:r>
-              <w:rPr>
-                <w:rFonts w:ascii="Courier New" w:hAnsi="Courier New" w:cs="Courier New"/>
-                <w:color w:val="212121"/>
-                <w:sz w:val="21"/>
-                <w:szCs w:val="21"/>
-                <w:shd w:val="clear" w:color="auto" w:fill="FFFFFF"/>
-              </w:rPr>
-              <w:t>0.98</w:t>
-            </w:r>
-          </w:p>
-        </w:tc>
-        <w:tc>
-          <w:tcPr>
-            <w:tcW w:w="1870" w:type="dxa"/>
-          </w:tcPr>
-          <w:p>
-            <w:pPr>
-              <w:jc w:val="center"/>
-            </w:pPr>
-            <w:r>
-              <w:rPr>
-                <w:rFonts w:ascii="Courier New" w:hAnsi="Courier New" w:cs="Courier New"/>
-                <w:color w:val="212121"/>
-                <w:sz w:val="21"/>
-                <w:szCs w:val="21"/>
-                <w:shd w:val="clear" w:color="auto" w:fill="FFFFFF"/>
-              </w:rPr>
-              <w:t>3</w:t>
-            </w:r>
-            <w:r>
-              <w:rPr>
-                <w:rFonts w:ascii="Courier New" w:hAnsi="Courier New" w:cs="Courier New"/>
-                <w:color w:val="212121"/>
-                <w:sz w:val="21"/>
-                <w:szCs w:val="21"/>
-                <w:shd w:val="clear" w:color="auto" w:fill="FFFFFF"/>
-              </w:rPr>
-              <w:t>40</w:t>
+              <w:t>0.97</w:t>
+            </w:r>
+          </w:p>
+        </w:tc>
+        <w:tc>
+          <w:tcPr>
+            <w:tcW w:w="1870" w:type="dxa"/>
+          </w:tcPr>
+          <w:p>
+            <w:pPr>
+              <w:jc w:val="center"/>
+            </w:pPr>
+            <w:r>
+              <w:rPr>
+                <w:rFonts w:ascii="Courier New" w:hAnsi="Courier New" w:cs="Courier New"/>
+                <w:color w:val="212121"/>
+                <w:sz w:val="21"/>
+                <w:szCs w:val="21"/>
+                <w:shd w:val="clear" w:color="auto" w:fill="FFFFFF"/>
+              </w:rPr>
+              <w:t>0.97</w:t>
+            </w:r>
+          </w:p>
+        </w:tc>
+        <w:tc>
+          <w:tcPr>
+            <w:tcW w:w="1870" w:type="dxa"/>
+          </w:tcPr>
+          <w:p>
+            <w:pPr>
+              <w:jc w:val="center"/>
+            </w:pPr>
+            <w:r>
+              <w:rPr>
+                <w:rFonts w:ascii="Courier New" w:hAnsi="Courier New" w:cs="Courier New"/>
+                <w:color w:val="212121"/>
+                <w:sz w:val="21"/>
+                <w:szCs w:val="21"/>
+                <w:shd w:val="clear" w:color="auto" w:fill="FFFFFF"/>
+              </w:rPr>
+              <w:t>0.97</w:t>
+            </w:r>
+          </w:p>
+        </w:tc>
+        <w:tc>
+          <w:tcPr>
+            <w:tcW w:w="1870" w:type="dxa"/>
+          </w:tcPr>
+          <w:p>
+            <w:pPr>
+              <w:jc w:val="center"/>
+            </w:pPr>
+            <w:r>
+              <w:rPr>
+                <w:rFonts w:ascii="Courier New" w:hAnsi="Courier New" w:cs="Courier New"/>
+                <w:color w:val="212121"/>
+                <w:sz w:val="21"/>
+                <w:szCs w:val="21"/>
+                <w:shd w:val="clear" w:color="auto" w:fill="FFFFFF"/>
+              </w:rPr>
+              <w:t>421</w:t>
             </w:r>
           </w:p>
         </w:tc>
@@ -1584,46 +1763,6 @@
                 <w:szCs w:val="21"/>
                 <w:shd w:val="clear" w:color="auto" w:fill="FFFFFF"/>
               </w:rPr>
-              <w:t>1.00</w:t>
-            </w:r>
-          </w:p>
-        </w:tc>
-        <w:tc>
-          <w:tcPr>
-            <w:tcW w:w="1870" w:type="dxa"/>
-          </w:tcPr>
-          <w:p>
-            <w:pPr>
-              <w:jc w:val="center"/>
-            </w:pPr>
-            <w:r>
-              <w:rPr>
-                <w:rFonts w:ascii="Courier New" w:hAnsi="Courier New" w:cs="Courier New"/>
-                <w:color w:val="212121"/>
-                <w:sz w:val="21"/>
-                <w:szCs w:val="21"/>
-                <w:shd w:val="clear" w:color="auto" w:fill="FFFFFF"/>
-              </w:rPr>
-              <w:t>0.95</w:t>
-            </w:r>
-          </w:p>
-        </w:tc>
-        <w:tc>
-          <w:tcPr>
-            <w:tcW w:w="1870" w:type="dxa"/>
-          </w:tcPr>
-          <w:p>
-            <w:pPr>
-              <w:jc w:val="center"/>
-            </w:pPr>
-            <w:r>
-              <w:rPr>
-                <w:rFonts w:ascii="Courier New" w:hAnsi="Courier New" w:cs="Courier New"/>
-                <w:color w:val="212121"/>
-                <w:sz w:val="21"/>
-                <w:szCs w:val="21"/>
-                <w:shd w:val="clear" w:color="auto" w:fill="FFFFFF"/>
-              </w:rPr>
               <w:t>0.98</w:t>
             </w:r>
           </w:p>
@@ -1644,7 +1783,47 @@
                 <w:szCs w:val="21"/>
                 <w:shd w:val="clear" w:color="auto" w:fill="FFFFFF"/>
               </w:rPr>
-              <w:t>43</w:t>
+              <w:t>0.93</w:t>
+            </w:r>
+          </w:p>
+        </w:tc>
+        <w:tc>
+          <w:tcPr>
+            <w:tcW w:w="1870" w:type="dxa"/>
+          </w:tcPr>
+          <w:p>
+            <w:pPr>
+              <w:jc w:val="center"/>
+            </w:pPr>
+            <w:r>
+              <w:rPr>
+                <w:rFonts w:ascii="Courier New" w:hAnsi="Courier New" w:cs="Courier New"/>
+                <w:color w:val="212121"/>
+                <w:sz w:val="21"/>
+                <w:szCs w:val="21"/>
+                <w:shd w:val="clear" w:color="auto" w:fill="FFFFFF"/>
+              </w:rPr>
+              <w:t>0.96</w:t>
+            </w:r>
+          </w:p>
+        </w:tc>
+        <w:tc>
+          <w:tcPr>
+            <w:tcW w:w="1870" w:type="dxa"/>
+          </w:tcPr>
+          <w:p>
+            <w:pPr>
+              <w:jc w:val="center"/>
+            </w:pPr>
+            <w:r>
+              <w:rPr>
+                <w:rFonts w:ascii="Courier New" w:hAnsi="Courier New" w:cs="Courier New"/>
+                <w:color w:val="212121"/>
+                <w:sz w:val="21"/>
+                <w:szCs w:val="21"/>
+                <w:shd w:val="clear" w:color="auto" w:fill="FFFFFF"/>
+              </w:rPr>
+              <w:t>69</w:t>
             </w:r>
           </w:p>
         </w:tc>
@@ -1758,7 +1937,7 @@
                 <w:szCs w:val="21"/>
                 <w:shd w:val="clear" w:color="auto" w:fill="FFFFFF"/>
               </w:rPr>
-              <w:t>107</w:t>
+              <w:t>144</w:t>
             </w:r>
           </w:p>
         </w:tc>
@@ -1812,6 +1991,26 @@
                 <w:szCs w:val="21"/>
                 <w:shd w:val="clear" w:color="auto" w:fill="FFFFFF"/>
               </w:rPr>
+              <w:t>0.89</w:t>
+            </w:r>
+          </w:p>
+        </w:tc>
+        <w:tc>
+          <w:tcPr>
+            <w:tcW w:w="1870" w:type="dxa"/>
+          </w:tcPr>
+          <w:p>
+            <w:pPr>
+              <w:jc w:val="center"/>
+            </w:pPr>
+            <w:r>
+              <w:rPr>
+                <w:rFonts w:ascii="Courier New" w:hAnsi="Courier New" w:cs="Courier New"/>
+                <w:color w:val="212121"/>
+                <w:sz w:val="21"/>
+                <w:szCs w:val="21"/>
+                <w:shd w:val="clear" w:color="auto" w:fill="FFFFFF"/>
+              </w:rPr>
               <w:t>0.98</w:t>
             </w:r>
           </w:p>
@@ -1832,47 +2031,27 @@
                 <w:szCs w:val="21"/>
                 <w:shd w:val="clear" w:color="auto" w:fill="FFFFFF"/>
               </w:rPr>
-              <w:t>0.98</w:t>
-            </w:r>
-          </w:p>
-        </w:tc>
-        <w:tc>
-          <w:tcPr>
-            <w:tcW w:w="1870" w:type="dxa"/>
-          </w:tcPr>
-          <w:p>
-            <w:pPr>
-              <w:jc w:val="center"/>
-            </w:pPr>
-            <w:r>
-              <w:rPr>
-                <w:rFonts w:ascii="Courier New" w:hAnsi="Courier New" w:cs="Courier New"/>
-                <w:color w:val="212121"/>
-                <w:sz w:val="21"/>
-                <w:szCs w:val="21"/>
-                <w:shd w:val="clear" w:color="auto" w:fill="FFFFFF"/>
-              </w:rPr>
-              <w:t>0.98</w:t>
-            </w:r>
-          </w:p>
-        </w:tc>
-        <w:tc>
-          <w:tcPr>
-            <w:tcW w:w="1870" w:type="dxa"/>
-          </w:tcPr>
-          <w:p>
-            <w:pPr>
-              <w:jc w:val="center"/>
-            </w:pPr>
-            <w:r>
-              <w:rPr>
-                <w:rFonts w:ascii="Courier New" w:hAnsi="Courier New" w:cs="Courier New"/>
-                <w:color w:val="212121"/>
-                <w:sz w:val="21"/>
-                <w:szCs w:val="21"/>
-                <w:shd w:val="clear" w:color="auto" w:fill="FFFFFF"/>
-              </w:rPr>
-              <w:t>95</w:t>
+              <w:t>0.93</w:t>
+            </w:r>
+          </w:p>
+        </w:tc>
+        <w:tc>
+          <w:tcPr>
+            <w:tcW w:w="1870" w:type="dxa"/>
+          </w:tcPr>
+          <w:p>
+            <w:pPr>
+              <w:jc w:val="center"/>
+            </w:pPr>
+            <w:r>
+              <w:rPr>
+                <w:rFonts w:ascii="Courier New" w:hAnsi="Courier New" w:cs="Courier New"/>
+                <w:color w:val="212121"/>
+                <w:sz w:val="21"/>
+                <w:szCs w:val="21"/>
+                <w:shd w:val="clear" w:color="auto" w:fill="FFFFFF"/>
+              </w:rPr>
+              <w:t>107</w:t>
             </w:r>
           </w:p>
         </w:tc>
@@ -1926,56 +2105,6 @@
                 <w:szCs w:val="21"/>
                 <w:shd w:val="clear" w:color="auto" w:fill="FFFFFF"/>
               </w:rPr>
-              <w:t>0.9</w:t>
-            </w:r>
-            <w:r>
-              <w:rPr>
-                <w:rFonts w:ascii="Courier New" w:hAnsi="Courier New" w:cs="Courier New"/>
-                <w:color w:val="212121"/>
-                <w:sz w:val="21"/>
-                <w:szCs w:val="21"/>
-                <w:shd w:val="clear" w:color="auto" w:fill="FFFFFF"/>
-              </w:rPr>
-              <w:t>8</w:t>
-            </w:r>
-          </w:p>
-        </w:tc>
-        <w:tc>
-          <w:tcPr>
-            <w:tcW w:w="1870" w:type="dxa"/>
-          </w:tcPr>
-          <w:p>
-            <w:pPr>
-              <w:jc w:val="center"/>
-            </w:pPr>
-            <w:r>
-              <w:rPr>
-                <w:rFonts w:ascii="Courier New" w:hAnsi="Courier New" w:cs="Courier New"/>
-                <w:color w:val="212121"/>
-                <w:sz w:val="21"/>
-                <w:szCs w:val="21"/>
-                <w:shd w:val="clear" w:color="auto" w:fill="FFFFFF"/>
-              </w:rPr>
-              <w:t>1.00</w:t>
-            </w:r>
-          </w:p>
-        </w:tc>
-        <w:tc>
-          <w:tcPr>
-            <w:tcW w:w="1870" w:type="dxa"/>
-          </w:tcPr>
-          <w:p>
-            <w:pPr>
-              <w:jc w:val="center"/>
-            </w:pPr>
-            <w:r>
-              <w:rPr>
-                <w:rFonts w:ascii="Courier New" w:hAnsi="Courier New" w:cs="Courier New"/>
-                <w:color w:val="212121"/>
-                <w:sz w:val="21"/>
-                <w:szCs w:val="21"/>
-                <w:shd w:val="clear" w:color="auto" w:fill="FFFFFF"/>
-              </w:rPr>
               <w:t>0.99</w:t>
             </w:r>
           </w:p>
@@ -1996,7 +2125,47 @@
                 <w:szCs w:val="21"/>
                 <w:shd w:val="clear" w:color="auto" w:fill="FFFFFF"/>
               </w:rPr>
-              <w:t>95</w:t>
+              <w:t>0.92</w:t>
+            </w:r>
+          </w:p>
+        </w:tc>
+        <w:tc>
+          <w:tcPr>
+            <w:tcW w:w="1870" w:type="dxa"/>
+          </w:tcPr>
+          <w:p>
+            <w:pPr>
+              <w:jc w:val="center"/>
+            </w:pPr>
+            <w:r>
+              <w:rPr>
+                <w:rFonts w:ascii="Courier New" w:hAnsi="Courier New" w:cs="Courier New"/>
+                <w:color w:val="212121"/>
+                <w:sz w:val="21"/>
+                <w:szCs w:val="21"/>
+                <w:shd w:val="clear" w:color="auto" w:fill="FFFFFF"/>
+              </w:rPr>
+              <w:t>0.95</w:t>
+            </w:r>
+          </w:p>
+        </w:tc>
+        <w:tc>
+          <w:tcPr>
+            <w:tcW w:w="1870" w:type="dxa"/>
+          </w:tcPr>
+          <w:p>
+            <w:pPr>
+              <w:jc w:val="center"/>
+            </w:pPr>
+            <w:r>
+              <w:rPr>
+                <w:rFonts w:ascii="Courier New" w:hAnsi="Courier New" w:cs="Courier New"/>
+                <w:color w:val="212121"/>
+                <w:sz w:val="21"/>
+                <w:szCs w:val="21"/>
+                <w:shd w:val="clear" w:color="auto" w:fill="FFFFFF"/>
+              </w:rPr>
+              <w:t>101</w:t>
             </w:r>
           </w:p>
         </w:tc>
@@ -2145,27 +2314,27 @@
                 <w:szCs w:val="21"/>
                 <w:shd w:val="clear" w:color="auto" w:fill="FFFFFF"/>
               </w:rPr>
-              <w:t>0.99</w:t>
-            </w:r>
-          </w:p>
-        </w:tc>
-        <w:tc>
-          <w:tcPr>
-            <w:tcW w:w="1870" w:type="dxa"/>
-          </w:tcPr>
-          <w:p>
-            <w:pPr>
-              <w:jc w:val="center"/>
-            </w:pPr>
-            <w:r>
-              <w:rPr>
-                <w:rFonts w:ascii="Courier New" w:hAnsi="Courier New" w:cs="Courier New"/>
-                <w:color w:val="212121"/>
-                <w:sz w:val="21"/>
-                <w:szCs w:val="21"/>
-                <w:shd w:val="clear" w:color="auto" w:fill="FFFFFF"/>
-              </w:rPr>
-              <w:t>340</w:t>
+              <w:t>0.96</w:t>
+            </w:r>
+          </w:p>
+        </w:tc>
+        <w:tc>
+          <w:tcPr>
+            <w:tcW w:w="1870" w:type="dxa"/>
+          </w:tcPr>
+          <w:p>
+            <w:pPr>
+              <w:jc w:val="center"/>
+            </w:pPr>
+            <w:r>
+              <w:rPr>
+                <w:rFonts w:ascii="Courier New" w:hAnsi="Courier New" w:cs="Courier New"/>
+                <w:color w:val="212121"/>
+                <w:sz w:val="21"/>
+                <w:szCs w:val="21"/>
+                <w:shd w:val="clear" w:color="auto" w:fill="FFFFFF"/>
+              </w:rPr>
+              <w:t>421</w:t>
             </w:r>
           </w:p>
         </w:tc>
@@ -2219,67 +2388,67 @@
                 <w:szCs w:val="21"/>
                 <w:shd w:val="clear" w:color="auto" w:fill="FFFFFF"/>
               </w:rPr>
-              <w:t>0.99</w:t>
-            </w:r>
-          </w:p>
-        </w:tc>
-        <w:tc>
-          <w:tcPr>
-            <w:tcW w:w="1870" w:type="dxa"/>
-          </w:tcPr>
-          <w:p>
-            <w:pPr>
-              <w:jc w:val="center"/>
-            </w:pPr>
-            <w:r>
-              <w:rPr>
-                <w:rFonts w:ascii="Courier New" w:hAnsi="Courier New" w:cs="Courier New"/>
-                <w:color w:val="212121"/>
-                <w:sz w:val="21"/>
-                <w:szCs w:val="21"/>
-                <w:shd w:val="clear" w:color="auto" w:fill="FFFFFF"/>
-              </w:rPr>
-              <w:t>0.98</w:t>
-            </w:r>
-          </w:p>
-        </w:tc>
-        <w:tc>
-          <w:tcPr>
-            <w:tcW w:w="1870" w:type="dxa"/>
-          </w:tcPr>
-          <w:p>
-            <w:pPr>
-              <w:jc w:val="center"/>
-            </w:pPr>
-            <w:r>
-              <w:rPr>
-                <w:rFonts w:ascii="Courier New" w:hAnsi="Courier New" w:cs="Courier New"/>
-                <w:color w:val="212121"/>
-                <w:sz w:val="21"/>
-                <w:szCs w:val="21"/>
-                <w:shd w:val="clear" w:color="auto" w:fill="FFFFFF"/>
-              </w:rPr>
-              <w:t>0.99</w:t>
-            </w:r>
-          </w:p>
-        </w:tc>
-        <w:tc>
-          <w:tcPr>
-            <w:tcW w:w="1870" w:type="dxa"/>
-          </w:tcPr>
-          <w:p>
-            <w:pPr>
-              <w:jc w:val="center"/>
-            </w:pPr>
-            <w:r>
-              <w:rPr>
-                <w:rFonts w:ascii="Courier New" w:hAnsi="Courier New" w:cs="Courier New"/>
-                <w:color w:val="212121"/>
-                <w:sz w:val="21"/>
-                <w:szCs w:val="21"/>
-                <w:shd w:val="clear" w:color="auto" w:fill="FFFFFF"/>
-              </w:rPr>
-              <w:t>340</w:t>
+              <w:t>0.97</w:t>
+            </w:r>
+          </w:p>
+        </w:tc>
+        <w:tc>
+          <w:tcPr>
+            <w:tcW w:w="1870" w:type="dxa"/>
+          </w:tcPr>
+          <w:p>
+            <w:pPr>
+              <w:jc w:val="center"/>
+            </w:pPr>
+            <w:r>
+              <w:rPr>
+                <w:rFonts w:ascii="Courier New" w:hAnsi="Courier New" w:cs="Courier New"/>
+                <w:color w:val="212121"/>
+                <w:sz w:val="21"/>
+                <w:szCs w:val="21"/>
+                <w:shd w:val="clear" w:color="auto" w:fill="FFFFFF"/>
+              </w:rPr>
+              <w:t>0.96</w:t>
+            </w:r>
+          </w:p>
+        </w:tc>
+        <w:tc>
+          <w:tcPr>
+            <w:tcW w:w="1870" w:type="dxa"/>
+          </w:tcPr>
+          <w:p>
+            <w:pPr>
+              <w:jc w:val="center"/>
+            </w:pPr>
+            <w:r>
+              <w:rPr>
+                <w:rFonts w:ascii="Courier New" w:hAnsi="Courier New" w:cs="Courier New"/>
+                <w:color w:val="212121"/>
+                <w:sz w:val="21"/>
+                <w:szCs w:val="21"/>
+                <w:shd w:val="clear" w:color="auto" w:fill="FFFFFF"/>
+              </w:rPr>
+              <w:t>0.96</w:t>
+            </w:r>
+          </w:p>
+        </w:tc>
+        <w:tc>
+          <w:tcPr>
+            <w:tcW w:w="1870" w:type="dxa"/>
+          </w:tcPr>
+          <w:p>
+            <w:pPr>
+              <w:jc w:val="center"/>
+            </w:pPr>
+            <w:r>
+              <w:rPr>
+                <w:rFonts w:ascii="Courier New" w:hAnsi="Courier New" w:cs="Courier New"/>
+                <w:color w:val="212121"/>
+                <w:sz w:val="21"/>
+                <w:szCs w:val="21"/>
+                <w:shd w:val="clear" w:color="auto" w:fill="FFFFFF"/>
+              </w:rPr>
+              <w:t>421</w:t>
             </w:r>
           </w:p>
         </w:tc>
@@ -2333,67 +2502,67 @@
                 <w:szCs w:val="21"/>
                 <w:shd w:val="clear" w:color="auto" w:fill="FFFFFF"/>
               </w:rPr>
-              <w:t>0.99</w:t>
-            </w:r>
-          </w:p>
-        </w:tc>
-        <w:tc>
-          <w:tcPr>
-            <w:tcW w:w="1870" w:type="dxa"/>
-          </w:tcPr>
-          <w:p>
-            <w:pPr>
-              <w:jc w:val="center"/>
-            </w:pPr>
-            <w:r>
-              <w:rPr>
-                <w:rFonts w:ascii="Courier New" w:hAnsi="Courier New" w:cs="Courier New"/>
-                <w:color w:val="212121"/>
-                <w:sz w:val="21"/>
-                <w:szCs w:val="21"/>
-                <w:shd w:val="clear" w:color="auto" w:fill="FFFFFF"/>
-              </w:rPr>
-              <w:t>0.99</w:t>
-            </w:r>
-          </w:p>
-        </w:tc>
-        <w:tc>
-          <w:tcPr>
-            <w:tcW w:w="1870" w:type="dxa"/>
-          </w:tcPr>
-          <w:p>
-            <w:pPr>
-              <w:jc w:val="center"/>
-            </w:pPr>
-            <w:r>
-              <w:rPr>
-                <w:rFonts w:ascii="Courier New" w:hAnsi="Courier New" w:cs="Courier New"/>
-                <w:color w:val="212121"/>
-                <w:sz w:val="21"/>
-                <w:szCs w:val="21"/>
-                <w:shd w:val="clear" w:color="auto" w:fill="FFFFFF"/>
-              </w:rPr>
-              <w:t>0.99</w:t>
-            </w:r>
-          </w:p>
-        </w:tc>
-        <w:tc>
-          <w:tcPr>
-            <w:tcW w:w="1870" w:type="dxa"/>
-          </w:tcPr>
-          <w:p>
-            <w:pPr>
-              <w:jc w:val="center"/>
-            </w:pPr>
-            <w:r>
-              <w:rPr>
-                <w:rFonts w:ascii="Courier New" w:hAnsi="Courier New" w:cs="Courier New"/>
-                <w:color w:val="212121"/>
-                <w:sz w:val="21"/>
-                <w:szCs w:val="21"/>
-                <w:shd w:val="clear" w:color="auto" w:fill="FFFFFF"/>
-              </w:rPr>
-              <w:t>340</w:t>
+              <w:t>0.97</w:t>
+            </w:r>
+          </w:p>
+        </w:tc>
+        <w:tc>
+          <w:tcPr>
+            <w:tcW w:w="1870" w:type="dxa"/>
+          </w:tcPr>
+          <w:p>
+            <w:pPr>
+              <w:jc w:val="center"/>
+            </w:pPr>
+            <w:r>
+              <w:rPr>
+                <w:rFonts w:ascii="Courier New" w:hAnsi="Courier New" w:cs="Courier New"/>
+                <w:color w:val="212121"/>
+                <w:sz w:val="21"/>
+                <w:szCs w:val="21"/>
+                <w:shd w:val="clear" w:color="auto" w:fill="FFFFFF"/>
+              </w:rPr>
+              <w:t>0.96</w:t>
+            </w:r>
+          </w:p>
+        </w:tc>
+        <w:tc>
+          <w:tcPr>
+            <w:tcW w:w="1870" w:type="dxa"/>
+          </w:tcPr>
+          <w:p>
+            <w:pPr>
+              <w:jc w:val="center"/>
+            </w:pPr>
+            <w:r>
+              <w:rPr>
+                <w:rFonts w:ascii="Courier New" w:hAnsi="Courier New" w:cs="Courier New"/>
+                <w:color w:val="212121"/>
+                <w:sz w:val="21"/>
+                <w:szCs w:val="21"/>
+                <w:shd w:val="clear" w:color="auto" w:fill="FFFFFF"/>
+              </w:rPr>
+              <w:t>0.96</w:t>
+            </w:r>
+          </w:p>
+        </w:tc>
+        <w:tc>
+          <w:tcPr>
+            <w:tcW w:w="1870" w:type="dxa"/>
+          </w:tcPr>
+          <w:p>
+            <w:pPr>
+              <w:jc w:val="center"/>
+            </w:pPr>
+            <w:r>
+              <w:rPr>
+                <w:rFonts w:ascii="Courier New" w:hAnsi="Courier New" w:cs="Courier New"/>
+                <w:color w:val="212121"/>
+                <w:sz w:val="21"/>
+                <w:szCs w:val="21"/>
+                <w:shd w:val="clear" w:color="auto" w:fill="FFFFFF"/>
+              </w:rPr>
+              <w:t>421</w:t>
             </w:r>
           </w:p>
         </w:tc>
@@ -2579,7 +2748,7 @@
                 <w:szCs w:val="21"/>
                 <w:shd w:val="clear" w:color="auto" w:fill="FFFFFF"/>
               </w:rPr>
-              <w:t>0.98</w:t>
+              <w:t>0.97</w:t>
             </w:r>
           </w:p>
         </w:tc>
@@ -2619,7 +2788,7 @@
                 <w:szCs w:val="21"/>
                 <w:shd w:val="clear" w:color="auto" w:fill="FFFFFF"/>
               </w:rPr>
-              <w:t>43</w:t>
+              <w:t>69</w:t>
             </w:r>
           </w:p>
         </w:tc>
@@ -2733,7 +2902,7 @@
                 <w:szCs w:val="21"/>
                 <w:shd w:val="clear" w:color="auto" w:fill="FFFFFF"/>
               </w:rPr>
-              <w:t>107</w:t>
+              <w:t>144</w:t>
             </w:r>
           </w:p>
         </w:tc>
@@ -2787,67 +2956,67 @@
                 <w:szCs w:val="21"/>
                 <w:shd w:val="clear" w:color="auto" w:fill="FFFFFF"/>
               </w:rPr>
-              <w:t>0.98</w:t>
-            </w:r>
-          </w:p>
-        </w:tc>
-        <w:tc>
-          <w:tcPr>
-            <w:tcW w:w="1870" w:type="dxa"/>
-          </w:tcPr>
-          <w:p>
-            <w:pPr>
-              <w:jc w:val="center"/>
-            </w:pPr>
-            <w:r>
-              <w:rPr>
-                <w:rFonts w:ascii="Courier New" w:hAnsi="Courier New" w:cs="Courier New"/>
-                <w:color w:val="212121"/>
-                <w:sz w:val="21"/>
-                <w:szCs w:val="21"/>
-                <w:shd w:val="clear" w:color="auto" w:fill="FFFFFF"/>
-              </w:rPr>
-              <w:t>0.99</w:t>
-            </w:r>
-          </w:p>
-        </w:tc>
-        <w:tc>
-          <w:tcPr>
-            <w:tcW w:w="1870" w:type="dxa"/>
-          </w:tcPr>
-          <w:p>
-            <w:pPr>
-              <w:jc w:val="center"/>
-            </w:pPr>
-            <w:r>
-              <w:rPr>
-                <w:rFonts w:ascii="Courier New" w:hAnsi="Courier New" w:cs="Courier New"/>
-                <w:color w:val="212121"/>
-                <w:sz w:val="21"/>
-                <w:szCs w:val="21"/>
-                <w:shd w:val="clear" w:color="auto" w:fill="FFFFFF"/>
-              </w:rPr>
-              <w:t>0.99</w:t>
-            </w:r>
-          </w:p>
-        </w:tc>
-        <w:tc>
-          <w:tcPr>
-            <w:tcW w:w="1870" w:type="dxa"/>
-          </w:tcPr>
-          <w:p>
-            <w:pPr>
-              <w:jc w:val="center"/>
-            </w:pPr>
-            <w:r>
-              <w:rPr>
-                <w:rFonts w:ascii="Courier New" w:hAnsi="Courier New" w:cs="Courier New"/>
-                <w:color w:val="212121"/>
-                <w:sz w:val="21"/>
-                <w:szCs w:val="21"/>
-                <w:shd w:val="clear" w:color="auto" w:fill="FFFFFF"/>
-              </w:rPr>
-              <w:t>95</w:t>
+              <w:t>0.95</w:t>
+            </w:r>
+          </w:p>
+        </w:tc>
+        <w:tc>
+          <w:tcPr>
+            <w:tcW w:w="1870" w:type="dxa"/>
+          </w:tcPr>
+          <w:p>
+            <w:pPr>
+              <w:jc w:val="center"/>
+            </w:pPr>
+            <w:r>
+              <w:rPr>
+                <w:rFonts w:ascii="Courier New" w:hAnsi="Courier New" w:cs="Courier New"/>
+                <w:color w:val="212121"/>
+                <w:sz w:val="21"/>
+                <w:szCs w:val="21"/>
+                <w:shd w:val="clear" w:color="auto" w:fill="FFFFFF"/>
+              </w:rPr>
+              <w:t>1.00</w:t>
+            </w:r>
+          </w:p>
+        </w:tc>
+        <w:tc>
+          <w:tcPr>
+            <w:tcW w:w="1870" w:type="dxa"/>
+          </w:tcPr>
+          <w:p>
+            <w:pPr>
+              <w:jc w:val="center"/>
+            </w:pPr>
+            <w:r>
+              <w:rPr>
+                <w:rFonts w:ascii="Courier New" w:hAnsi="Courier New" w:cs="Courier New"/>
+                <w:color w:val="212121"/>
+                <w:sz w:val="21"/>
+                <w:szCs w:val="21"/>
+                <w:shd w:val="clear" w:color="auto" w:fill="FFFFFF"/>
+              </w:rPr>
+              <w:t>0.97</w:t>
+            </w:r>
+          </w:p>
+        </w:tc>
+        <w:tc>
+          <w:tcPr>
+            <w:tcW w:w="1870" w:type="dxa"/>
+          </w:tcPr>
+          <w:p>
+            <w:pPr>
+              <w:jc w:val="center"/>
+            </w:pPr>
+            <w:r>
+              <w:rPr>
+                <w:rFonts w:ascii="Courier New" w:hAnsi="Courier New" w:cs="Courier New"/>
+                <w:color w:val="212121"/>
+                <w:sz w:val="21"/>
+                <w:szCs w:val="21"/>
+                <w:shd w:val="clear" w:color="auto" w:fill="FFFFFF"/>
+              </w:rPr>
+              <w:t>107</w:t>
             </w:r>
           </w:p>
         </w:tc>
@@ -2901,26 +3070,6 @@
                 <w:szCs w:val="21"/>
                 <w:shd w:val="clear" w:color="auto" w:fill="FFFFFF"/>
               </w:rPr>
-              <w:t>0.99</w:t>
-            </w:r>
-          </w:p>
-        </w:tc>
-        <w:tc>
-          <w:tcPr>
-            <w:tcW w:w="1870" w:type="dxa"/>
-          </w:tcPr>
-          <w:p>
-            <w:pPr>
-              <w:jc w:val="center"/>
-            </w:pPr>
-            <w:r>
-              <w:rPr>
-                <w:rFonts w:ascii="Courier New" w:hAnsi="Courier New" w:cs="Courier New"/>
-                <w:color w:val="212121"/>
-                <w:sz w:val="21"/>
-                <w:szCs w:val="21"/>
-                <w:shd w:val="clear" w:color="auto" w:fill="FFFFFF"/>
-              </w:rPr>
               <w:t>1.00</w:t>
             </w:r>
           </w:p>
@@ -2941,27 +3090,47 @@
                 <w:szCs w:val="21"/>
                 <w:shd w:val="clear" w:color="auto" w:fill="FFFFFF"/>
               </w:rPr>
-              <w:t>0.99</w:t>
-            </w:r>
-          </w:p>
-        </w:tc>
-        <w:tc>
-          <w:tcPr>
-            <w:tcW w:w="1870" w:type="dxa"/>
-          </w:tcPr>
-          <w:p>
-            <w:pPr>
-              <w:jc w:val="center"/>
-            </w:pPr>
-            <w:r>
-              <w:rPr>
-                <w:rFonts w:ascii="Courier New" w:hAnsi="Courier New" w:cs="Courier New"/>
-                <w:color w:val="212121"/>
-                <w:sz w:val="21"/>
-                <w:szCs w:val="21"/>
-                <w:shd w:val="clear" w:color="auto" w:fill="FFFFFF"/>
-              </w:rPr>
-              <w:t>95</w:t>
+              <w:t>0.96</w:t>
+            </w:r>
+          </w:p>
+        </w:tc>
+        <w:tc>
+          <w:tcPr>
+            <w:tcW w:w="1870" w:type="dxa"/>
+          </w:tcPr>
+          <w:p>
+            <w:pPr>
+              <w:jc w:val="center"/>
+            </w:pPr>
+            <w:r>
+              <w:rPr>
+                <w:rFonts w:ascii="Courier New" w:hAnsi="Courier New" w:cs="Courier New"/>
+                <w:color w:val="212121"/>
+                <w:sz w:val="21"/>
+                <w:szCs w:val="21"/>
+                <w:shd w:val="clear" w:color="auto" w:fill="FFFFFF"/>
+              </w:rPr>
+              <w:t>0.98</w:t>
+            </w:r>
+          </w:p>
+        </w:tc>
+        <w:tc>
+          <w:tcPr>
+            <w:tcW w:w="1870" w:type="dxa"/>
+          </w:tcPr>
+          <w:p>
+            <w:pPr>
+              <w:jc w:val="center"/>
+            </w:pPr>
+            <w:r>
+              <w:rPr>
+                <w:rFonts w:ascii="Courier New" w:hAnsi="Courier New" w:cs="Courier New"/>
+                <w:color w:val="212121"/>
+                <w:sz w:val="21"/>
+                <w:szCs w:val="21"/>
+                <w:shd w:val="clear" w:color="auto" w:fill="FFFFFF"/>
+              </w:rPr>
+              <w:t>101</w:t>
             </w:r>
           </w:p>
         </w:tc>
@@ -3062,18 +3231,17 @@
             <w:pPr>
               <w:jc w:val="center"/>
             </w:pPr>
-            <w:bookmarkStart w:id="0" w:name="_GoBack"/>
-            <w:r>
-              <w:rPr>
-                <w:rFonts w:ascii="Courier New" w:hAnsi="Courier New" w:cs="Courier New"/>
-                <w:color w:val="212121"/>
-                <w:sz w:val="21"/>
-                <w:szCs w:val="21"/>
-                <w:shd w:val="clear" w:color="auto" w:fill="FFFFFF"/>
-              </w:rPr>
+            <w:r>
+              <w:rPr>
+                <w:rFonts w:ascii="Courier New" w:hAnsi="Courier New" w:cs="Courier New"/>
+                <w:color w:val="212121"/>
+                <w:sz w:val="21"/>
+                <w:szCs w:val="21"/>
+                <w:shd w:val="clear" w:color="auto" w:fill="FFFFFF"/>
+              </w:rPr>
+              <w:lastRenderedPageBreak/>
               <w:t>accuracy</w:t>
             </w:r>
-            <w:bookmarkEnd w:id="0"/>
           </w:p>
         </w:tc>
         <w:tc>

</xml_diff>